<commit_message>
And new update of Logic Design
</commit_message>
<xml_diff>
--- a/web2/Web.docx
+++ b/web2/Web.docx
@@ -6159,7 +6159,6 @@
           <w:rtl/>
           <w:lang w:bidi="fa-IR"/>
         </w:rPr>
-        <w:lastRenderedPageBreak/>
         <w:t>توسعه</w:t>
       </w:r>
       <w:r>
@@ -6871,18 +6870,7 @@
           <w:rtl/>
           <w:lang w:bidi="fa-IR"/>
         </w:rPr>
-        <w:t xml:space="preserve">به خاطر </w:t>
-      </w:r>
-      <w:r>
-        <w:rPr>
-          <w:rFonts w:ascii="Vazir" w:hAnsi="Vazir" w:cs="Vazir" w:hint="cs"/>
-          <w:sz w:val="24"/>
-          <w:szCs w:val="24"/>
-          <w:rtl/>
-          <w:lang w:bidi="fa-IR"/>
-        </w:rPr>
-        <w:lastRenderedPageBreak/>
-        <w:t>اینکه شئ</w:t>
+        <w:t>به خاطر اینکه شئ</w:t>
       </w:r>
       <w:r>
         <w:rPr>
@@ -10143,7 +10131,6 @@
           <w:rtl/>
           <w:lang w:bidi="fa-IR"/>
         </w:rPr>
-        <w:lastRenderedPageBreak/>
         <w:t>یک ویرایشگر یا (</w:t>
       </w:r>
       <w:r>
@@ -12914,18 +12901,7 @@
           <w:rtl/>
           <w:lang w:bidi="fa-IR"/>
         </w:rPr>
-        <w:t xml:space="preserve"> (یک مثال) در زمانی که </w:t>
-      </w:r>
-      <w:r>
-        <w:rPr>
-          <w:rFonts w:ascii="Vazir" w:hAnsi="Vazir" w:cs="Vazir" w:hint="cs"/>
-          <w:sz w:val="24"/>
-          <w:szCs w:val="24"/>
-          <w:rtl/>
-          <w:lang w:bidi="fa-IR"/>
-        </w:rPr>
-        <w:lastRenderedPageBreak/>
-        <w:t>شروع به یادگیری برنامه نویسی جی اس کردم و زمانی که خواستم بروی فریم</w:t>
+        <w:t xml:space="preserve"> (یک مثال) در زمانی که شروع به یادگیری برنامه نویسی جی اس کردم و زمانی که خواستم بروی فریم</w:t>
       </w:r>
       <w:r>
         <w:rPr>
@@ -13631,7 +13607,6 @@
           <w:rtl/>
           <w:lang w:bidi="fa-IR"/>
         </w:rPr>
-        <w:lastRenderedPageBreak/>
         <w:t>برنامه</w:t>
       </w:r>
       <w:r>
@@ -14856,7 +14831,6 @@
           <w:rtl/>
           <w:lang w:bidi="fa-IR"/>
         </w:rPr>
-        <w:lastRenderedPageBreak/>
         <w:t xml:space="preserve">نسخه های </w:t>
       </w:r>
       <w:r>
@@ -15691,7 +15665,6 @@
           <w:rtl/>
           <w:lang w:bidi="fa-IR"/>
         </w:rPr>
-        <w:lastRenderedPageBreak/>
         <w:t>انوع روش های کد زنی پی اچ پی:</w:t>
       </w:r>
     </w:p>
@@ -16710,7 +16683,6 @@
           <w:rtl/>
           <w:lang w:bidi="fa-IR"/>
         </w:rPr>
-        <w:lastRenderedPageBreak/>
         <w:t xml:space="preserve">تفاوت </w:t>
       </w:r>
       <w:r>
@@ -17838,7 +17810,6 @@
           <w:rtl/>
           <w:lang w:bidi="fa-IR"/>
         </w:rPr>
-        <w:lastRenderedPageBreak/>
         <w:t xml:space="preserve">اما وقتی از </w:t>
       </w:r>
       <w:r>
@@ -18881,7 +18852,6 @@
           <w:szCs w:val="28"/>
           <w:lang w:bidi="fa-IR"/>
         </w:rPr>
-        <w:lastRenderedPageBreak/>
         <w:t>25</w:t>
       </w:r>
       <w:r>
@@ -19701,7 +19671,6 @@
           <w:szCs w:val="28"/>
           <w:lang w:bidi="fa-IR"/>
         </w:rPr>
-        <w:lastRenderedPageBreak/>
         <w:t>Forms and Inputs</w:t>
       </w:r>
       <w:r>
@@ -20347,7 +20316,6 @@
           <w:rtl/>
           <w:lang w:bidi="fa-IR"/>
         </w:rPr>
-        <w:lastRenderedPageBreak/>
         <w:t xml:space="preserve">تابع </w:t>
       </w:r>
       <w:proofErr w:type="spellStart"/>
@@ -21255,7 +21223,6 @@
           <w:rtl/>
           <w:lang w:bidi="fa-IR"/>
         </w:rPr>
-        <w:lastRenderedPageBreak/>
         <w:t>سوپر گلوبال یا ابر سراسری:</w:t>
       </w:r>
       <w:bookmarkEnd w:id="37"/>
@@ -22168,7 +22135,6 @@
           <w:szCs w:val="28"/>
           <w:lang w:bidi="fa-IR"/>
         </w:rPr>
-        <w:lastRenderedPageBreak/>
         <w:t>trim in get and post</w:t>
       </w:r>
       <w:bookmarkEnd w:id="43"/>
@@ -23730,7 +23696,6 @@
           <w:szCs w:val="28"/>
           <w:lang w:bidi="fa-IR"/>
         </w:rPr>
-        <w:lastRenderedPageBreak/>
         <w:t>print_r</w:t>
       </w:r>
       <w:proofErr w:type="spellEnd"/>
@@ -23854,7 +23819,7 @@
         <w:bidi/>
         <w:jc w:val="both"/>
         <w:rPr>
-          <w:rFonts w:ascii="Vazir" w:hAnsi="Vazir" w:cs="Vazir" w:hint="cs"/>
+          <w:rFonts w:ascii="Vazir" w:hAnsi="Vazir" w:cs="Vazir"/>
           <w:sz w:val="24"/>
           <w:szCs w:val="24"/>
           <w:rtl/>
@@ -24007,7 +23972,7 @@
         <w:bidi/>
         <w:jc w:val="both"/>
         <w:rPr>
-          <w:rFonts w:ascii="Vazir" w:hAnsi="Vazir" w:cs="Vazir" w:hint="cs"/>
+          <w:rFonts w:ascii="Vazir" w:hAnsi="Vazir" w:cs="Vazir"/>
           <w:sz w:val="24"/>
           <w:szCs w:val="24"/>
           <w:rtl/>
@@ -24101,18 +24066,7 @@
           <w:szCs w:val="28"/>
           <w:lang w:bidi="fa-IR"/>
         </w:rPr>
-        <w:t>associative</w:t>
-      </w:r>
-      <w:r>
-        <w:rPr>
-          <w:rFonts w:ascii="Vazir" w:hAnsi="Vazir" w:cs="Vazir"/>
-          <w:b/>
-          <w:bCs/>
-          <w:sz w:val="28"/>
-          <w:szCs w:val="28"/>
-          <w:lang w:bidi="fa-IR"/>
-        </w:rPr>
-        <w:t xml:space="preserve"> array</w:t>
+        <w:t>associative array</w:t>
       </w:r>
       <w:bookmarkEnd w:id="47"/>
     </w:p>
@@ -24169,7 +24123,7 @@
         <w:jc w:val="both"/>
         <w:outlineLvl w:val="0"/>
         <w:rPr>
-          <w:rFonts w:ascii="Vazir" w:hAnsi="Vazir" w:cs="Vazir" w:hint="cs"/>
+          <w:rFonts w:ascii="Vazir" w:hAnsi="Vazir" w:cs="Vazir"/>
           <w:b/>
           <w:bCs/>
           <w:sz w:val="28"/>
@@ -24731,7 +24685,6 @@
         <w:rPr>
           <w:color w:val="545454"/>
         </w:rPr>
-        <w:lastRenderedPageBreak/>
         <w:t> </w:t>
       </w:r>
       <w:r>
@@ -25603,7 +25556,7 @@
         <w:bidi/>
         <w:jc w:val="both"/>
         <w:rPr>
-          <w:rFonts w:ascii="Vazir" w:hAnsi="Vazir" w:cs="Vazir" w:hint="cs"/>
+          <w:rFonts w:ascii="Vazir" w:hAnsi="Vazir" w:cs="Vazir"/>
           <w:sz w:val="24"/>
           <w:szCs w:val="24"/>
           <w:lang w:bidi="fa-IR"/>
@@ -25614,6 +25567,281 @@
           <w:color w:val="545454"/>
         </w:rPr>
         <w:t> </w:t>
+      </w:r>
+    </w:p>
+    <w:p>
+      <w:pPr>
+        <w:tabs>
+          <w:tab w:val="right" w:pos="9360"/>
+        </w:tabs>
+        <w:bidi/>
+        <w:jc w:val="both"/>
+        <w:rPr>
+          <w:rFonts w:ascii="Vazir" w:hAnsi="Vazir" w:cs="Vazir"/>
+          <w:sz w:val="24"/>
+          <w:szCs w:val="24"/>
+          <w:lang w:bidi="fa-IR"/>
+        </w:rPr>
+      </w:pPr>
+      <w:r>
+        <w:rPr>
+          <w:rFonts w:ascii="Vazir" w:hAnsi="Vazir" w:cs="Vazir"/>
+          <w:sz w:val="24"/>
+          <w:szCs w:val="24"/>
+          <w:lang w:bidi="fa-IR"/>
+        </w:rPr>
+        <w:t>classes</w:t>
+      </w:r>
+    </w:p>
+    <w:p>
+      <w:pPr>
+        <w:tabs>
+          <w:tab w:val="right" w:pos="9360"/>
+        </w:tabs>
+        <w:bidi/>
+        <w:jc w:val="both"/>
+        <w:rPr>
+          <w:rFonts w:ascii="Vazir" w:hAnsi="Vazir" w:cs="Vazir"/>
+          <w:sz w:val="24"/>
+          <w:szCs w:val="24"/>
+          <w:lang w:bidi="fa-IR"/>
+        </w:rPr>
+      </w:pPr>
+      <w:r>
+        <w:rPr>
+          <w:rFonts w:ascii="Vazir" w:hAnsi="Vazir" w:cs="Vazir"/>
+          <w:sz w:val="24"/>
+          <w:szCs w:val="24"/>
+          <w:lang w:bidi="fa-IR"/>
+        </w:rPr>
+        <w:t>include</w:t>
+      </w:r>
+      <w:r>
+        <w:rPr>
+          <w:rFonts w:ascii="Vazir" w:hAnsi="Vazir" w:cs="Vazir"/>
+          <w:sz w:val="24"/>
+          <w:szCs w:val="24"/>
+          <w:lang w:bidi="fa-IR"/>
+        </w:rPr>
+        <w:t xml:space="preserve"> is warning when there </w:t>
+      </w:r>
+      <w:proofErr w:type="gramStart"/>
+      <w:r>
+        <w:rPr>
+          <w:rFonts w:ascii="Vazir" w:hAnsi="Vazir" w:cs="Vazir"/>
+          <w:sz w:val="24"/>
+          <w:szCs w:val="24"/>
+          <w:lang w:bidi="fa-IR"/>
+        </w:rPr>
+        <w:t>is</w:t>
+      </w:r>
+      <w:proofErr w:type="gramEnd"/>
+      <w:r>
+        <w:rPr>
+          <w:rFonts w:ascii="Vazir" w:hAnsi="Vazir" w:cs="Vazir"/>
+          <w:sz w:val="24"/>
+          <w:szCs w:val="24"/>
+          <w:lang w:bidi="fa-IR"/>
+        </w:rPr>
+        <w:t xml:space="preserve"> not any things </w:t>
+      </w:r>
+    </w:p>
+    <w:p>
+      <w:pPr>
+        <w:tabs>
+          <w:tab w:val="right" w:pos="9360"/>
+        </w:tabs>
+        <w:bidi/>
+        <w:jc w:val="both"/>
+        <w:rPr>
+          <w:rFonts w:ascii="Vazir" w:hAnsi="Vazir" w:cs="Vazir"/>
+          <w:sz w:val="24"/>
+          <w:szCs w:val="24"/>
+          <w:lang w:bidi="fa-IR"/>
+        </w:rPr>
+      </w:pPr>
+      <w:r>
+        <w:rPr>
+          <w:rFonts w:ascii="Vazir" w:hAnsi="Vazir" w:cs="Vazir"/>
+          <w:sz w:val="24"/>
+          <w:szCs w:val="24"/>
+          <w:lang w:bidi="fa-IR"/>
+        </w:rPr>
+        <w:t>require</w:t>
+      </w:r>
+    </w:p>
+    <w:p>
+      <w:pPr>
+        <w:tabs>
+          <w:tab w:val="right" w:pos="9360"/>
+        </w:tabs>
+        <w:bidi/>
+        <w:jc w:val="both"/>
+        <w:rPr>
+          <w:rFonts w:ascii="Vazir" w:hAnsi="Vazir" w:cs="Vazir"/>
+          <w:sz w:val="24"/>
+          <w:szCs w:val="24"/>
+          <w:lang w:bidi="fa-IR"/>
+        </w:rPr>
+      </w:pPr>
+      <w:r>
+        <w:rPr>
+          <w:rFonts w:ascii="Vazir" w:hAnsi="Vazir" w:cs="Vazir"/>
+          <w:sz w:val="24"/>
+          <w:szCs w:val="24"/>
+          <w:lang w:bidi="fa-IR"/>
+        </w:rPr>
+        <w:t>fatal error in php</w:t>
+      </w:r>
+    </w:p>
+    <w:p>
+      <w:pPr>
+        <w:tabs>
+          <w:tab w:val="right" w:pos="9360"/>
+        </w:tabs>
+        <w:bidi/>
+        <w:jc w:val="both"/>
+        <w:rPr>
+          <w:rFonts w:ascii="Vazir" w:hAnsi="Vazir" w:cs="Vazir"/>
+          <w:sz w:val="24"/>
+          <w:szCs w:val="24"/>
+          <w:lang w:bidi="fa-IR"/>
+        </w:rPr>
+      </w:pPr>
+      <w:r>
+        <w:rPr>
+          <w:rFonts w:ascii="Vazir" w:hAnsi="Vazir" w:cs="Vazir"/>
+          <w:sz w:val="24"/>
+          <w:szCs w:val="24"/>
+          <w:lang w:bidi="fa-IR"/>
+        </w:rPr>
+        <w:t>Magic methods in php</w:t>
+      </w:r>
+    </w:p>
+    <w:p>
+      <w:pPr>
+        <w:tabs>
+          <w:tab w:val="right" w:pos="9360"/>
+        </w:tabs>
+        <w:bidi/>
+        <w:jc w:val="both"/>
+        <w:rPr>
+          <w:rFonts w:ascii="Vazir" w:hAnsi="Vazir" w:cs="Vazir"/>
+          <w:sz w:val="24"/>
+          <w:szCs w:val="24"/>
+          <w:lang w:bidi="fa-IR"/>
+        </w:rPr>
+      </w:pPr>
+      <w:r>
+        <w:rPr>
+          <w:rFonts w:ascii="Vazir" w:hAnsi="Vazir" w:cs="Vazir"/>
+          <w:sz w:val="24"/>
+          <w:szCs w:val="24"/>
+          <w:lang w:bidi="fa-IR"/>
+        </w:rPr>
+        <w:t>__construct</w:t>
+      </w:r>
+    </w:p>
+    <w:p>
+      <w:pPr>
+        <w:tabs>
+          <w:tab w:val="right" w:pos="9360"/>
+        </w:tabs>
+        <w:bidi/>
+        <w:jc w:val="both"/>
+        <w:rPr>
+          <w:rFonts w:ascii="Vazir" w:hAnsi="Vazir" w:cs="Vazir" w:hint="cs"/>
+          <w:sz w:val="24"/>
+          <w:szCs w:val="24"/>
+          <w:rtl/>
+          <w:lang w:bidi="fa-IR"/>
+        </w:rPr>
+      </w:pPr>
+      <w:r>
+        <w:rPr>
+          <w:rFonts w:ascii="Vazir" w:hAnsi="Vazir" w:cs="Vazir"/>
+          <w:sz w:val="24"/>
+          <w:szCs w:val="24"/>
+          <w:lang w:bidi="fa-IR"/>
+        </w:rPr>
+        <w:t>__unset</w:t>
+      </w:r>
+    </w:p>
+    <w:p>
+      <w:pPr>
+        <w:shd w:val="clear" w:color="auto" w:fill="282A36"/>
+        <w:spacing w:after="0" w:line="285" w:lineRule="atLeast"/>
+        <w:rPr>
+          <w:rFonts w:ascii="Consolas" w:eastAsia="Times New Roman" w:hAnsi="Consolas" w:cs="Times New Roman"/>
+          <w:color w:val="F8F8F2"/>
+          <w:sz w:val="21"/>
+          <w:szCs w:val="21"/>
+        </w:rPr>
+      </w:pPr>
+      <w:r>
+        <w:rPr>
+          <w:rFonts w:ascii="Consolas" w:eastAsia="Times New Roman" w:hAnsi="Consolas" w:cs="Times New Roman"/>
+          <w:color w:val="FF79C6"/>
+          <w:sz w:val="21"/>
+          <w:szCs w:val="21"/>
+        </w:rPr>
+        <w:t>include</w:t>
+      </w:r>
+      <w:r>
+        <w:rPr>
+          <w:rFonts w:ascii="Consolas" w:eastAsia="Times New Roman" w:hAnsi="Consolas" w:cs="Times New Roman"/>
+          <w:color w:val="F8F8F2"/>
+          <w:sz w:val="21"/>
+          <w:szCs w:val="21"/>
+        </w:rPr>
+        <w:t> </w:t>
+      </w:r>
+      <w:r>
+        <w:rPr>
+          <w:rFonts w:ascii="Consolas" w:eastAsia="Times New Roman" w:hAnsi="Consolas" w:cs="Times New Roman"/>
+          <w:color w:val="E9F284"/>
+          <w:sz w:val="21"/>
+          <w:szCs w:val="21"/>
+        </w:rPr>
+        <w:t>'</w:t>
+      </w:r>
+      <w:r>
+        <w:rPr>
+          <w:rFonts w:ascii="Consolas" w:eastAsia="Times New Roman" w:hAnsi="Consolas" w:cs="Times New Roman"/>
+          <w:color w:val="F1FA8C"/>
+          <w:sz w:val="21"/>
+          <w:szCs w:val="21"/>
+        </w:rPr>
+        <w:t>./</w:t>
+      </w:r>
+      <w:proofErr w:type="spellStart"/>
+      <w:r>
+        <w:rPr>
+          <w:rFonts w:ascii="Consolas" w:eastAsia="Times New Roman" w:hAnsi="Consolas" w:cs="Times New Roman"/>
+          <w:color w:val="F1FA8C"/>
+          <w:sz w:val="21"/>
+          <w:szCs w:val="21"/>
+        </w:rPr>
+        <w:t>controller.php</w:t>
+      </w:r>
+      <w:proofErr w:type="spellEnd"/>
+      <w:r>
+        <w:rPr>
+          <w:rFonts w:ascii="Consolas" w:eastAsia="Times New Roman" w:hAnsi="Consolas" w:cs="Times New Roman"/>
+          <w:color w:val="E9F284"/>
+          <w:sz w:val="21"/>
+          <w:szCs w:val="21"/>
+        </w:rPr>
+        <w:t>'</w:t>
+      </w:r>
+      <w:r>
+        <w:rPr>
+          <w:rFonts w:ascii="Consolas" w:eastAsia="Times New Roman" w:hAnsi="Consolas" w:cs="Times New Roman"/>
+          <w:color w:val="F8F8F2"/>
+          <w:sz w:val="21"/>
+          <w:szCs w:val="21"/>
+        </w:rPr>
+        <w:t>;</w:t>
       </w:r>
     </w:p>
     <w:p>
@@ -25998,7 +26226,6 @@
           <w:rtl/>
           <w:lang w:bidi="fa-IR"/>
         </w:rPr>
-        <w:lastRenderedPageBreak/>
         <w:t>مراجع</w:t>
       </w:r>
       <w:bookmarkEnd w:id="49"/>

</xml_diff>